<commit_message>
update syllabus for spring 2021
</commit_message>
<xml_diff>
--- a/uploads/miller--syllabus-with-grading-contract--composing-digital-media--2021spring.docx
+++ b/uploads/miller--syllabus-with-grading-contract--composing-digital-media--2021spring.docx
@@ -199,10 +199,7 @@
         <w:t>Zoom</w:t>
       </w:r>
       <w:r>
-        <w:t xml:space="preserve"> (see Canvas) or </w:t>
-      </w:r>
-      <w:r>
-        <w:t xml:space="preserve">3911 </w:t>
+        <w:t xml:space="preserve"> (see Canvas) or 3911 </w:t>
       </w:r>
       <w:proofErr w:type="spellStart"/>
       <w:r>
@@ -1238,23 +1235,7 @@
             <w:b/>
             <w:bCs/>
           </w:rPr>
-          <w:t>h</w:t>
-        </w:r>
-        <w:r>
-          <w:rPr>
-            <w:rFonts w:ascii="Times New Roman" w:hAnsi="Times New Roman"/>
-            <w:b/>
-            <w:bCs/>
-          </w:rPr>
-          <w:t>t</w:t>
-        </w:r>
-        <w:r>
-          <w:rPr>
-            <w:rFonts w:ascii="Times New Roman" w:hAnsi="Times New Roman"/>
-            <w:b/>
-            <w:bCs/>
-          </w:rPr>
-          <w:t>tps://desktop.github.com/</w:t>
+          <w:t>https://desktop.github.com/</w:t>
         </w:r>
       </w:hyperlink>
       <w:r>
@@ -1601,13 +1582,7 @@
         <w:rPr>
           <w:rFonts w:ascii="Times New Roman" w:hAnsi="Times New Roman"/>
         </w:rPr>
-        <w:t xml:space="preserve">, with syntax highlighting and other features to support </w:t>
-      </w:r>
-      <w:r>
-        <w:rPr>
-          <w:rFonts w:ascii="Times New Roman" w:hAnsi="Times New Roman"/>
-        </w:rPr>
-        <w:t>programming</w:t>
+        <w:t>, with syntax highlighting and other features to support programming</w:t>
       </w:r>
       <w:r>
         <w:rPr>
@@ -5792,25 +5767,7 @@
         <w:rPr>
           <w:sz w:val="22"/>
         </w:rPr>
-        <w:t>8</w:t>
-      </w:r>
-      <w:r>
-        <w:rPr>
-          <w:sz w:val="22"/>
-        </w:rPr>
-        <w:t>/</w:t>
-      </w:r>
-      <w:r>
-        <w:rPr>
-          <w:sz w:val="22"/>
-        </w:rPr>
-        <w:t>20</w:t>
-      </w:r>
-      <w:r>
-        <w:rPr>
-          <w:sz w:val="22"/>
-        </w:rPr>
-        <w:t> </w:t>
+        <w:t xml:space="preserve">1/19 </w:t>
       </w:r>
       <w:r>
         <w:rPr>
@@ -5855,43 +5812,27 @@
         </w:numPr>
         <w:spacing w:after="100" w:afterAutospacing="1"/>
         <w:rPr>
+          <w:bCs/>
           <w:sz w:val="22"/>
         </w:rPr>
       </w:pPr>
       <w:r>
         <w:rPr>
-          <w:b/>
+          <w:bCs/>
           <w:sz w:val="22"/>
         </w:rPr>
-        <w:t>Read</w:t>
-      </w:r>
-      <w:r>
-        <w:rPr>
-          <w:sz w:val="22"/>
-        </w:rPr>
-        <w:t xml:space="preserve"> syllabus and grading contrac</w:t>
-      </w:r>
-      <w:r>
-        <w:rPr>
-          <w:sz w:val="22"/>
-        </w:rPr>
-        <w:t>t on Canvas; use the “quiz” to affirm, ask questions, or propose changes</w:t>
-      </w:r>
-      <w:r>
-        <w:rPr>
-          <w:sz w:val="22"/>
-        </w:rPr>
-        <w:t>.</w:t>
+        <w:t>Surveys and sharing:</w:t>
       </w:r>
     </w:p>
     <w:p>
       <w:pPr>
         <w:numPr>
-          <w:ilvl w:val="1"/>
+          <w:ilvl w:val="2"/>
           <w:numId w:val="5"/>
         </w:numPr>
         <w:spacing w:after="100" w:afterAutospacing="1"/>
         <w:rPr>
+          <w:bCs/>
           <w:sz w:val="22"/>
         </w:rPr>
       </w:pPr>
@@ -5900,21 +5841,48 @@
           <w:b/>
           <w:sz w:val="22"/>
         </w:rPr>
-        <w:t xml:space="preserve">Read </w:t>
-      </w:r>
-      <w:proofErr w:type="spellStart"/>
-      <w:r>
-        <w:rPr>
+        <w:t>Complete</w:t>
+      </w:r>
+      <w:r>
+        <w:rPr>
+          <w:bCs/>
           <w:sz w:val="22"/>
         </w:rPr>
-        <w:t>Sorapure</w:t>
-      </w:r>
-      <w:proofErr w:type="spellEnd"/>
-      <w:r>
-        <w:rPr>
+        <w:t xml:space="preserve"> two short modules on Canvas, about self- and community-care and the grading contract. This includes a short "quiz" (should take just a minute or two) and a chance to propose changes or adopt the contract.</w:t>
+      </w:r>
+    </w:p>
+    <w:p>
+      <w:pPr>
+        <w:numPr>
+          <w:ilvl w:val="2"/>
+          <w:numId w:val="5"/>
+        </w:numPr>
+        <w:spacing w:after="100" w:afterAutospacing="1"/>
+        <w:rPr>
+          <w:bCs/>
           <w:sz w:val="22"/>
         </w:rPr>
-        <w:t xml:space="preserve">, “Five Principles of New Media: Or, Playing Lev Manovich”: </w:t>
+      </w:pPr>
+      <w:r>
+        <w:rPr>
+          <w:b/>
+          <w:sz w:val="22"/>
+        </w:rPr>
+        <w:t>Respond</w:t>
+      </w:r>
+      <w:r>
+        <w:rPr>
+          <w:bCs/>
+          <w:sz w:val="22"/>
+        </w:rPr>
+        <w:t xml:space="preserve"> to the Tech Comfort Survey </w:t>
+      </w:r>
+      <w:r>
+        <w:rPr>
+          <w:bCs/>
+          <w:sz w:val="22"/>
+        </w:rPr>
+        <w:t>(https://</w:t>
       </w:r>
       <w:hyperlink r:id="rId18" w:history="1">
         <w:r>
@@ -5924,27 +5892,22 @@
             <w:sz w:val="22"/>
             <w:u w:val="none"/>
           </w:rPr>
-          <w:t>http://kairos.technorhetoric.net/8.2/coverweb/sorapure/</w:t>
+          <w:t>bit.ly/cdm2021survey</w:t>
         </w:r>
       </w:hyperlink>
       <w:r>
         <w:rPr>
+          <w:bCs/>
           <w:sz w:val="22"/>
         </w:rPr>
-        <w:t xml:space="preserve">. Skim the text-only version </w:t>
-      </w:r>
-      <w:r>
-        <w:rPr>
-          <w:i/>
+        <w:t xml:space="preserve">) </w:t>
+      </w:r>
+      <w:r>
+        <w:rPr>
+          <w:bCs/>
           <w:sz w:val="22"/>
         </w:rPr>
-        <w:t>after</w:t>
-      </w:r>
-      <w:r>
-        <w:rPr>
-          <w:sz w:val="22"/>
-        </w:rPr>
-        <w:t xml:space="preserve"> reading through the interactive one. NB: requires Flash (so don’t use Google Chrome).</w:t>
+        <w:t>if you haven't yet done so.</w:t>
       </w:r>
     </w:p>
     <w:p>
@@ -5954,8 +5917,28 @@
           <w:numId w:val="5"/>
         </w:numPr>
         <w:spacing w:after="100" w:afterAutospacing="1"/>
-        <w:jc w:val="both"/>
-        <w:rPr>
+        <w:rPr>
+          <w:bCs/>
+          <w:sz w:val="22"/>
+        </w:rPr>
+      </w:pPr>
+      <w:r>
+        <w:rPr>
+          <w:bCs/>
+          <w:sz w:val="22"/>
+        </w:rPr>
+        <w:t>Written introduction to the people in the class:</w:t>
+      </w:r>
+    </w:p>
+    <w:p>
+      <w:pPr>
+        <w:numPr>
+          <w:ilvl w:val="2"/>
+          <w:numId w:val="5"/>
+        </w:numPr>
+        <w:spacing w:after="100" w:afterAutospacing="1"/>
+        <w:rPr>
+          <w:bCs/>
           <w:sz w:val="22"/>
         </w:rPr>
       </w:pPr>
@@ -5964,27 +5947,21 @@
           <w:b/>
           <w:sz w:val="22"/>
         </w:rPr>
-        <w:t>Watch</w:t>
-      </w:r>
-      <w:r>
-        <w:rPr>
+        <w:t>Join</w:t>
+      </w:r>
+      <w:r>
+        <w:rPr>
+          <w:bCs/>
           <w:sz w:val="22"/>
         </w:rPr>
-        <w:t xml:space="preserve"> </w:t>
-      </w:r>
-      <w:proofErr w:type="spellStart"/>
-      <w:r>
-        <w:rPr>
+        <w:t xml:space="preserve"> GitHub </w:t>
+      </w:r>
+      <w:r>
+        <w:rPr>
+          <w:bCs/>
           <w:sz w:val="22"/>
         </w:rPr>
-        <w:t>Wesch</w:t>
-      </w:r>
-      <w:proofErr w:type="spellEnd"/>
-      <w:r>
-        <w:rPr>
-          <w:sz w:val="22"/>
-        </w:rPr>
-        <w:t xml:space="preserve">, “Information R/evolution”: </w:t>
+        <w:t>(https://</w:t>
       </w:r>
       <w:hyperlink r:id="rId19" w:history="1">
         <w:r>
@@ -5994,14 +5971,70 @@
             <w:sz w:val="22"/>
             <w:u w:val="none"/>
           </w:rPr>
-          <w:t>https://youtu.be/-4CV05HyAbM</w:t>
+          <w:t>github.com/</w:t>
         </w:r>
       </w:hyperlink>
       <w:r>
         <w:rPr>
+          <w:bCs/>
           <w:sz w:val="22"/>
         </w:rPr>
-        <w:t xml:space="preserve"> </w:t>
+        <w:t xml:space="preserve">) </w:t>
+      </w:r>
+      <w:r>
+        <w:rPr>
+          <w:bCs/>
+          <w:sz w:val="22"/>
+        </w:rPr>
+        <w:t>if you haven't yet (you can use your Pitt email to get free private repositories!),</w:t>
+      </w:r>
+    </w:p>
+    <w:p>
+      <w:pPr>
+        <w:numPr>
+          <w:ilvl w:val="2"/>
+          <w:numId w:val="5"/>
+        </w:numPr>
+        <w:spacing w:after="100" w:afterAutospacing="1"/>
+        <w:rPr>
+          <w:bCs/>
+          <w:sz w:val="22"/>
+        </w:rPr>
+      </w:pPr>
+      <w:r>
+        <w:rPr>
+          <w:bCs/>
+          <w:sz w:val="22"/>
+        </w:rPr>
+        <w:t xml:space="preserve">and </w:t>
+      </w:r>
+      <w:r>
+        <w:rPr>
+          <w:b/>
+          <w:sz w:val="22"/>
+        </w:rPr>
+        <w:t>post</w:t>
+      </w:r>
+      <w:r>
+        <w:rPr>
+          <w:bCs/>
+          <w:sz w:val="22"/>
+        </w:rPr>
+        <w:t xml:space="preserve"> an introduction to yourself on the issue queue</w:t>
+      </w:r>
+      <w:r>
+        <w:rPr>
+          <w:bCs/>
+          <w:sz w:val="22"/>
+        </w:rPr>
+        <w:t xml:space="preserve">: </w:t>
+      </w:r>
+      <w:r>
+        <w:rPr>
+          <w:bCs/>
+          <w:sz w:val="22"/>
+        </w:rPr>
+        <w:t>https://github.com/benmiller314/cdm2021spring/issues/1</w:t>
       </w:r>
     </w:p>
     <w:p>
@@ -6012,34 +6045,219 @@
         </w:numPr>
         <w:spacing w:after="100" w:afterAutospacing="1"/>
         <w:rPr>
+          <w:bCs/>
           <w:sz w:val="22"/>
         </w:rPr>
       </w:pPr>
       <w:r>
         <w:rPr>
-          <w:b/>
+          <w:bCs/>
           <w:sz w:val="22"/>
         </w:rPr>
-        <w:t xml:space="preserve">Respond </w:t>
-      </w:r>
-      <w:r>
-        <w:rPr>
+        <w:t>Prep for next class:</w:t>
+      </w:r>
+    </w:p>
+    <w:p>
+      <w:pPr>
+        <w:numPr>
+          <w:ilvl w:val="2"/>
+          <w:numId w:val="5"/>
+        </w:numPr>
+        <w:spacing w:after="100" w:afterAutospacing="1"/>
+        <w:rPr>
+          <w:bCs/>
           <w:sz w:val="22"/>
         </w:rPr>
-        <w:t>to the Tech Comfort Survey if you haven’t done so in class: http://bit.ly/cdm2019survey</w:t>
-      </w:r>
-      <w:r>
-        <w:rPr>
+      </w:pPr>
+      <w:r>
+        <w:rPr>
+          <w:bCs/>
           <w:sz w:val="22"/>
         </w:rPr>
+        <w:t xml:space="preserve">Read / play through Tyler </w:t>
+      </w:r>
+      <w:proofErr w:type="spellStart"/>
+      <w:r>
+        <w:rPr>
+          <w:bCs/>
+          <w:sz w:val="22"/>
+        </w:rPr>
+        <w:t>Su's</w:t>
+      </w:r>
+      <w:proofErr w:type="spellEnd"/>
+      <w:r>
+        <w:rPr>
+          <w:bCs/>
+          <w:sz w:val="22"/>
+        </w:rPr>
+        <w:t xml:space="preserve"> "Playing Lev Manovich" </w:t>
+      </w:r>
+      <w:r>
+        <w:rPr>
+          <w:bCs/>
+          <w:sz w:val="22"/>
+        </w:rPr>
+        <w:t>(</w:t>
+      </w:r>
+      <w:hyperlink r:id="rId20" w:history="1">
+        <w:r>
+          <w:rPr>
+            <w:rStyle w:val="Hyperlink"/>
+            <w:color w:val="auto"/>
+            <w:sz w:val="22"/>
+            <w:u w:val="none"/>
+          </w:rPr>
+          <w:t>tylersu.github.io/o/</w:t>
+        </w:r>
+      </w:hyperlink>
+      <w:r>
+        <w:rPr>
+          <w:bCs/>
+          <w:sz w:val="22"/>
+        </w:rPr>
+        <w:t xml:space="preserve">). </w:t>
+      </w:r>
+      <w:r>
+        <w:rPr>
+          <w:bCs/>
+          <w:sz w:val="22"/>
+        </w:rPr>
+        <w:t>Be ready to talk about what you noticed, and what you wondered.</w:t>
+      </w:r>
+    </w:p>
+    <w:p>
+      <w:pPr>
+        <w:numPr>
+          <w:ilvl w:val="2"/>
+          <w:numId w:val="5"/>
+        </w:numPr>
+        <w:spacing w:after="100" w:afterAutospacing="1"/>
+        <w:rPr>
+          <w:bCs/>
+          <w:sz w:val="22"/>
+        </w:rPr>
+      </w:pPr>
+      <w:r>
+        <w:rPr>
+          <w:bCs/>
+          <w:sz w:val="22"/>
+        </w:rPr>
+        <w:t>If you don't already have one, download / install a plain text editor. I recommend Atom</w:t>
+      </w:r>
+      <w:r>
+        <w:rPr>
+          <w:bCs/>
+          <w:sz w:val="22"/>
+        </w:rPr>
+        <w:t xml:space="preserve"> (https://</w:t>
+      </w:r>
+      <w:hyperlink r:id="rId21" w:history="1">
+        <w:r>
+          <w:rPr>
+            <w:rStyle w:val="Hyperlink"/>
+            <w:color w:val="auto"/>
+            <w:sz w:val="22"/>
+            <w:u w:val="none"/>
+          </w:rPr>
+          <w:t>atom.io/</w:t>
+        </w:r>
+      </w:hyperlink>
+      <w:r>
+        <w:rPr>
+          <w:bCs/>
+          <w:sz w:val="22"/>
+        </w:rPr>
+        <w:t>).</w:t>
+      </w:r>
+      <w:r>
+        <w:rPr>
+          <w:bCs/>
+          <w:sz w:val="22"/>
+        </w:rPr>
+        <w:br/>
+      </w:r>
+    </w:p>
+    <w:p>
+      <w:pPr>
+        <w:numPr>
+          <w:ilvl w:val="0"/>
+          <w:numId w:val="5"/>
+        </w:numPr>
+        <w:jc w:val="both"/>
+        <w:rPr>
+          <w:sz w:val="22"/>
+        </w:rPr>
+      </w:pPr>
+      <w:r>
+        <w:rPr>
+          <w:sz w:val="22"/>
+        </w:rPr>
+        <w:t xml:space="preserve">Lesson 2, </w:t>
+      </w:r>
+      <w:r>
+        <w:rPr>
+          <w:sz w:val="22"/>
+        </w:rPr>
+        <w:t>Tuesday</w:t>
+      </w:r>
+      <w:r>
+        <w:rPr>
+          <w:sz w:val="22"/>
+        </w:rPr>
         <w:t xml:space="preserve"> </w:t>
       </w:r>
       <w:r>
         <w:rPr>
-          <w:i/>
           <w:sz w:val="22"/>
         </w:rPr>
-        <w:t>(yes, the old date will work)</w:t>
+        <w:t xml:space="preserve">1/21 </w:t>
+      </w:r>
+      <w:r>
+        <w:rPr>
+          <w:sz w:val="22"/>
+        </w:rPr>
+        <w:t xml:space="preserve">– </w:t>
+      </w:r>
+      <w:r>
+        <w:rPr>
+          <w:sz w:val="22"/>
+        </w:rPr>
+        <w:t xml:space="preserve">What Can We Do </w:t>
+      </w:r>
+      <w:proofErr w:type="gramStart"/>
+      <w:r>
+        <w:rPr>
+          <w:sz w:val="22"/>
+        </w:rPr>
+        <w:t>With</w:t>
+      </w:r>
+      <w:proofErr w:type="gramEnd"/>
+      <w:r>
+        <w:rPr>
+          <w:sz w:val="22"/>
+        </w:rPr>
+        <w:t xml:space="preserve"> Digital</w:t>
+      </w:r>
+      <w:r>
+        <w:rPr>
+          <w:sz w:val="22"/>
+        </w:rPr>
+        <w:t>?</w:t>
+      </w:r>
+    </w:p>
+    <w:p>
+      <w:pPr>
+        <w:ind w:left="1080"/>
+        <w:jc w:val="both"/>
+        <w:rPr>
+          <w:sz w:val="22"/>
+        </w:rPr>
+      </w:pPr>
+      <w:r>
+        <w:rPr>
+          <w:sz w:val="22"/>
+        </w:rPr>
+        <w:t>HW:</w:t>
       </w:r>
     </w:p>
     <w:p>
@@ -6049,7 +6267,6 @@
           <w:numId w:val="5"/>
         </w:numPr>
         <w:spacing w:after="100" w:afterAutospacing="1"/>
-        <w:jc w:val="both"/>
         <w:rPr>
           <w:sz w:val="22"/>
         </w:rPr>
@@ -6059,173 +6276,15 @@
           <w:b/>
           <w:sz w:val="22"/>
         </w:rPr>
-        <w:t>Join</w:t>
+        <w:t xml:space="preserve">Watch </w:t>
       </w:r>
       <w:r>
         <w:rPr>
           <w:sz w:val="22"/>
         </w:rPr>
-        <w:t xml:space="preserve"> github.com (it’s free) and </w:t>
-      </w:r>
-    </w:p>
-    <w:p>
-      <w:pPr>
-        <w:numPr>
-          <w:ilvl w:val="1"/>
-          <w:numId w:val="5"/>
-        </w:numPr>
-        <w:spacing w:after="100" w:afterAutospacing="1"/>
-        <w:rPr>
-          <w:sz w:val="22"/>
-        </w:rPr>
-      </w:pPr>
-      <w:r>
-        <w:rPr>
-          <w:b/>
-          <w:sz w:val="22"/>
-        </w:rPr>
-        <w:t>Post</w:t>
-      </w:r>
-      <w:r>
-        <w:rPr>
-          <w:sz w:val="22"/>
-        </w:rPr>
-        <w:t xml:space="preserve"> an introduction on the Issues page at </w:t>
-      </w:r>
-      <w:r>
-        <w:rPr>
-          <w:sz w:val="22"/>
-        </w:rPr>
-        <w:br/>
-        <w:t>https://github.com/benmiller314/</w:t>
-      </w:r>
-      <w:r>
-        <w:rPr>
-          <w:sz w:val="22"/>
-        </w:rPr>
-        <w:t>cdm2021spring</w:t>
-      </w:r>
-      <w:r>
-        <w:rPr>
-          <w:sz w:val="22"/>
-        </w:rPr>
-        <w:t xml:space="preserve">/issues/1. </w:t>
-      </w:r>
-      <w:r>
-        <w:rPr>
-          <w:sz w:val="22"/>
-        </w:rPr>
-        <w:br/>
-      </w:r>
-    </w:p>
-    <w:p>
-      <w:pPr>
-        <w:numPr>
-          <w:ilvl w:val="0"/>
-          <w:numId w:val="5"/>
-        </w:numPr>
-        <w:jc w:val="both"/>
-        <w:rPr>
-          <w:sz w:val="22"/>
-        </w:rPr>
-      </w:pPr>
-      <w:r>
-        <w:rPr>
-          <w:sz w:val="22"/>
-        </w:rPr>
-        <w:t xml:space="preserve">Lesson 2, </w:t>
-      </w:r>
-      <w:r>
-        <w:rPr>
-          <w:sz w:val="22"/>
-        </w:rPr>
-        <w:t>Tuesday</w:t>
-      </w:r>
-      <w:r>
-        <w:rPr>
-          <w:sz w:val="22"/>
-        </w:rPr>
-        <w:t xml:space="preserve"> </w:t>
-      </w:r>
-      <w:r>
-        <w:rPr>
-          <w:sz w:val="22"/>
-        </w:rPr>
-        <w:t>8/25</w:t>
-      </w:r>
-      <w:r>
-        <w:rPr>
-          <w:sz w:val="22"/>
-        </w:rPr>
-        <w:t xml:space="preserve"> – </w:t>
-      </w:r>
-      <w:r>
-        <w:rPr>
-          <w:sz w:val="22"/>
-        </w:rPr>
-        <w:t xml:space="preserve">What Can We Do </w:t>
-      </w:r>
-      <w:proofErr w:type="gramStart"/>
-      <w:r>
-        <w:rPr>
-          <w:sz w:val="22"/>
-        </w:rPr>
-        <w:t>With</w:t>
-      </w:r>
-      <w:proofErr w:type="gramEnd"/>
-      <w:r>
-        <w:rPr>
-          <w:sz w:val="22"/>
-        </w:rPr>
-        <w:t xml:space="preserve"> Digital</w:t>
-      </w:r>
-      <w:r>
-        <w:rPr>
-          <w:sz w:val="22"/>
-        </w:rPr>
-        <w:t>?</w:t>
-      </w:r>
-    </w:p>
-    <w:p>
-      <w:pPr>
-        <w:ind w:left="1080"/>
-        <w:jc w:val="both"/>
-        <w:rPr>
-          <w:sz w:val="22"/>
-        </w:rPr>
-      </w:pPr>
-      <w:r>
-        <w:rPr>
-          <w:sz w:val="22"/>
-        </w:rPr>
-        <w:t>HW:</w:t>
-      </w:r>
-    </w:p>
-    <w:p>
-      <w:pPr>
-        <w:numPr>
-          <w:ilvl w:val="1"/>
-          <w:numId w:val="5"/>
-        </w:numPr>
-        <w:spacing w:after="100" w:afterAutospacing="1"/>
-        <w:rPr>
-          <w:sz w:val="22"/>
-        </w:rPr>
-      </w:pPr>
-      <w:r>
-        <w:rPr>
-          <w:b/>
-          <w:sz w:val="22"/>
-        </w:rPr>
-        <w:t xml:space="preserve">Watch </w:t>
-      </w:r>
-      <w:r>
-        <w:rPr>
-          <w:sz w:val="22"/>
-        </w:rPr>
         <w:t>the YouTube videos “Git and GitHub for Poets,” starting at least with the Introduction (</w:t>
       </w:r>
-      <w:hyperlink r:id="rId20" w:history="1">
+      <w:hyperlink r:id="rId22" w:history="1">
         <w:r>
           <w:rPr>
             <w:rStyle w:val="Hyperlink"/>
@@ -6273,165 +6332,78 @@
           <w:b/>
           <w:sz w:val="22"/>
         </w:rPr>
-        <w:t>Install</w:t>
-      </w:r>
-      <w:r>
-        <w:rPr>
+        <w:lastRenderedPageBreak/>
+        <w:t xml:space="preserve">Download </w:t>
+      </w:r>
+      <w:r>
+        <w:rPr>
+          <w:bCs/>
           <w:sz w:val="22"/>
         </w:rPr>
-        <w:t xml:space="preserve"> Git if you don’t have it already. On a Mac, you’ll want to use Homebrew to install, which may require installing Homebrew first. On Windows, you’ll probably want</w:t>
-      </w:r>
-      <w:r>
-        <w:rPr>
+        <w:t xml:space="preserve">any software you’ll </w:t>
+      </w:r>
+      <w:proofErr w:type="spellStart"/>
+      <w:r>
+        <w:rPr>
+          <w:bCs/>
           <w:sz w:val="22"/>
         </w:rPr>
-        <w:t xml:space="preserve"> </w:t>
-      </w:r>
-      <w:proofErr w:type="spellStart"/>
-      <w:r>
-        <w:rPr>
+        <w:t>neet</w:t>
+      </w:r>
+      <w:proofErr w:type="spellEnd"/>
+      <w:r>
+        <w:rPr>
+          <w:bCs/>
           <w:sz w:val="22"/>
         </w:rPr>
-        <w:t>GitBash</w:t>
-      </w:r>
-      <w:proofErr w:type="spellEnd"/>
+        <w:t xml:space="preserve"> to use </w:t>
+      </w:r>
       <w:r>
         <w:rPr>
           <w:sz w:val="22"/>
         </w:rPr>
-        <w:t xml:space="preserve">. </w:t>
-      </w:r>
-      <w:r>
-        <w:rPr>
-          <w:i/>
+        <w:t xml:space="preserve">Git </w:t>
+      </w:r>
+      <w:r>
+        <w:rPr>
           <w:sz w:val="22"/>
         </w:rPr>
-        <w:t>Optionally</w:t>
+        <w:t xml:space="preserve">on your own computer – most likely the </w:t>
       </w:r>
       <w:r>
         <w:rPr>
           <w:sz w:val="22"/>
         </w:rPr>
-        <w:t xml:space="preserve">, but </w:t>
-      </w:r>
-      <w:r>
-        <w:rPr>
-          <w:i/>
+        <w:t>GitHub Desktop</w:t>
+      </w:r>
+      <w:r>
+        <w:rPr>
           <w:sz w:val="22"/>
         </w:rPr>
-        <w:t>highly recommended</w:t>
+        <w:t xml:space="preserve"> application (</w:t>
       </w:r>
       <w:r>
         <w:rPr>
           <w:sz w:val="22"/>
         </w:rPr>
-        <w:t>, also download GitHub Desktop.</w:t>
-      </w:r>
-    </w:p>
-    <w:p>
-      <w:pPr>
-        <w:numPr>
-          <w:ilvl w:val="1"/>
-          <w:numId w:val="5"/>
-        </w:numPr>
-        <w:spacing w:after="100" w:afterAutospacing="1"/>
+        <w:t>https://desktop.github.com/</w:t>
+      </w:r>
+      <w:r>
         <w:rPr>
           <w:sz w:val="22"/>
         </w:rPr>
-      </w:pPr>
-      <w:proofErr w:type="gramStart"/>
-      <w:r>
-        <w:rPr>
-          <w:i/>
+        <w:t>)</w:t>
+      </w:r>
+      <w:r>
+        <w:rPr>
           <w:sz w:val="22"/>
         </w:rPr>
-        <w:t>Also</w:t>
-      </w:r>
-      <w:proofErr w:type="gramEnd"/>
-      <w:r>
-        <w:rPr>
-          <w:i/>
+        <w:t>.</w:t>
+      </w:r>
+      <w:r>
+        <w:rPr>
           <w:sz w:val="22"/>
         </w:rPr>
-        <w:t xml:space="preserve"> optionally, </w:t>
-      </w:r>
-      <w:r>
-        <w:rPr>
-          <w:sz w:val="22"/>
-        </w:rPr>
-        <w:t>i</w:t>
-      </w:r>
-      <w:r>
-        <w:rPr>
-          <w:sz w:val="22"/>
-        </w:rPr>
-        <w:t xml:space="preserve">f you're not comfortable with the command line, </w:t>
-      </w:r>
-      <w:r>
-        <w:rPr>
-          <w:sz w:val="22"/>
-        </w:rPr>
-        <w:t xml:space="preserve">you can </w:t>
-      </w:r>
-      <w:r>
-        <w:rPr>
-          <w:sz w:val="22"/>
-        </w:rPr>
-        <w:t xml:space="preserve">try </w:t>
-      </w:r>
-      <w:r>
-        <w:rPr>
-          <w:sz w:val="22"/>
-        </w:rPr>
-        <w:t xml:space="preserve">the </w:t>
-      </w:r>
-      <w:r>
-        <w:rPr>
-          <w:sz w:val="22"/>
-        </w:rPr>
-        <w:br/>
-      </w:r>
-      <w:r>
-        <w:rPr>
-          <w:sz w:val="22"/>
-        </w:rPr>
-        <w:t>Command Line Crash Course</w:t>
-      </w:r>
-      <w:r>
-        <w:rPr>
-          <w:sz w:val="22"/>
-        </w:rPr>
-        <w:t xml:space="preserve"> (</w:t>
-      </w:r>
-      <w:r>
-        <w:rPr>
-          <w:sz w:val="22"/>
-        </w:rPr>
-        <w:t>https://learnpythonthehardway.org/book/appendixa.html</w:t>
-      </w:r>
-      <w:r>
-        <w:rPr>
-          <w:sz w:val="22"/>
-        </w:rPr>
-        <w:t>).</w:t>
-      </w:r>
-      <w:r>
-        <w:rPr>
-          <w:sz w:val="22"/>
-        </w:rPr>
-        <w:br/>
-      </w:r>
-      <w:r>
-        <w:rPr>
-          <w:sz w:val="22"/>
-        </w:rPr>
-        <w:br/>
-      </w:r>
-      <w:r>
-        <w:rPr>
-          <w:sz w:val="22"/>
-        </w:rPr>
-        <w:lastRenderedPageBreak/>
         <w:br/>
       </w:r>
     </w:p>
@@ -6470,13 +6442,7 @@
         <w:rPr>
           <w:sz w:val="22"/>
         </w:rPr>
-        <w:t>8/27</w:t>
-      </w:r>
-      <w:r>
-        <w:rPr>
-          <w:sz w:val="22"/>
-        </w:rPr>
-        <w:t> </w:t>
+        <w:t xml:space="preserve">1/26 </w:t>
       </w:r>
       <w:r>
         <w:rPr>
@@ -6535,7 +6501,19 @@
         <w:rPr>
           <w:sz w:val="22"/>
         </w:rPr>
-        <w:t xml:space="preserve"> to example sound narratives (see lesson plan)</w:t>
+        <w:t xml:space="preserve"> to example sound narratives (see lesson plan</w:t>
+      </w:r>
+      <w:r>
+        <w:rPr>
+          <w:sz w:val="22"/>
+        </w:rPr>
+        <w:t xml:space="preserve"> for links</w:t>
+      </w:r>
+      <w:r>
+        <w:rPr>
+          <w:sz w:val="22"/>
+        </w:rPr>
+        <w:t>)</w:t>
       </w:r>
     </w:p>
     <w:p>
@@ -6589,25 +6567,31 @@
         </w:rPr>
         <w:t xml:space="preserve">this to the Issues page: </w:t>
       </w:r>
-      <w:hyperlink r:id="rId21" w:history="1">
+      <w:hyperlink r:id="rId23" w:history="1">
         <w:r>
           <w:rPr>
             <w:rStyle w:val="Hyperlink"/>
+            <w:color w:val="auto"/>
             <w:sz w:val="22"/>
+            <w:u w:val="none"/>
           </w:rPr>
           <w:t>https://github.com/benmiller314/</w:t>
         </w:r>
         <w:r>
           <w:rPr>
             <w:rStyle w:val="Hyperlink"/>
+            <w:color w:val="auto"/>
             <w:sz w:val="22"/>
+            <w:u w:val="none"/>
           </w:rPr>
           <w:t>cdm2021spring</w:t>
         </w:r>
         <w:r>
           <w:rPr>
             <w:rStyle w:val="Hyperlink"/>
+            <w:color w:val="auto"/>
             <w:sz w:val="22"/>
+            <w:u w:val="none"/>
           </w:rPr>
           <w:t>/issues/</w:t>
         </w:r>
@@ -6637,7 +6621,7 @@
         </w:rPr>
         <w:t> the </w:t>
       </w:r>
-      <w:hyperlink r:id="rId22" w:history="1">
+      <w:hyperlink r:id="rId24" w:history="1">
         <w:r>
           <w:rPr>
             <w:sz w:val="22"/>
@@ -6651,11 +6635,13 @@
         </w:rPr>
         <w:t> audio editor (</w:t>
       </w:r>
-      <w:hyperlink r:id="rId23" w:history="1">
+      <w:hyperlink r:id="rId25" w:history="1">
         <w:r>
           <w:rPr>
             <w:rStyle w:val="Hyperlink"/>
+            <w:color w:val="auto"/>
             <w:sz w:val="22"/>
+            <w:u w:val="none"/>
           </w:rPr>
           <w:t>https://www.audacityteam.org/download/</w:t>
         </w:r>
@@ -6664,118 +6650,16 @@
         <w:rPr>
           <w:sz w:val="22"/>
         </w:rPr>
-        <w:t xml:space="preserve">), </w:t>
-      </w:r>
-      <w:r>
+        <w:t>)</w:t>
+      </w:r>
+    </w:p>
+    <w:p>
+      <w:pPr>
+        <w:ind w:left="1440"/>
         <w:rPr>
           <w:sz w:val="22"/>
         </w:rPr>
-        <w:t>and Atom text editor</w:t>
-      </w:r>
-      <w:r>
-        <w:rPr>
-          <w:sz w:val="22"/>
-          <w:vertAlign w:val="superscript"/>
-        </w:rPr>
-        <w:t>*</w:t>
-      </w:r>
-      <w:r>
-        <w:rPr>
-          <w:sz w:val="22"/>
-        </w:rPr>
-        <w:t xml:space="preserve"> (</w:t>
-      </w:r>
-      <w:hyperlink r:id="rId24" w:history="1">
-        <w:r>
-          <w:rPr>
-            <w:rStyle w:val="Hyperlink"/>
-            <w:sz w:val="22"/>
-          </w:rPr>
-          <w:t>https://atom.io</w:t>
-        </w:r>
-      </w:hyperlink>
-      <w:r>
-        <w:rPr>
-          <w:sz w:val="22"/>
-        </w:rPr>
-        <w:t xml:space="preserve">), </w:t>
-      </w:r>
-      <w:r>
-        <w:rPr>
-          <w:sz w:val="22"/>
-        </w:rPr>
-        <w:t>or update to the latest version</w:t>
-      </w:r>
-      <w:r>
-        <w:rPr>
-          <w:sz w:val="22"/>
-        </w:rPr>
-        <w:t>s</w:t>
-      </w:r>
-      <w:r>
-        <w:rPr>
-          <w:sz w:val="22"/>
-        </w:rPr>
-        <w:t>.</w:t>
-      </w:r>
-      <w:r>
-        <w:rPr>
-          <w:sz w:val="22"/>
-        </w:rPr>
-        <w:br/>
-      </w:r>
-    </w:p>
-    <w:p>
-      <w:pPr>
-        <w:spacing w:after="100" w:afterAutospacing="1"/>
-        <w:ind w:left="1530" w:hanging="90"/>
-        <w:rPr>
-          <w:sz w:val="22"/>
-        </w:rPr>
-      </w:pPr>
-      <w:r>
-        <w:rPr>
-          <w:sz w:val="18"/>
-          <w:szCs w:val="18"/>
-          <w:vertAlign w:val="superscript"/>
-        </w:rPr>
-        <w:t>*</w:t>
-      </w:r>
-      <w:r>
-        <w:rPr>
-          <w:sz w:val="18"/>
-          <w:szCs w:val="18"/>
-        </w:rPr>
-        <w:t xml:space="preserve"> If you already use a text editor with syntax highlighting, you can keep it. If you’re not sure </w:t>
-      </w:r>
-      <w:r>
-        <w:rPr>
-          <w:sz w:val="18"/>
-          <w:szCs w:val="18"/>
-        </w:rPr>
-        <w:br/>
-      </w:r>
-      <w:r>
-        <w:rPr>
-          <w:sz w:val="18"/>
-          <w:szCs w:val="18"/>
-        </w:rPr>
-        <w:t>what syntax highlighting is</w:t>
-      </w:r>
-      <w:r>
-        <w:rPr>
-          <w:sz w:val="18"/>
-          <w:szCs w:val="18"/>
-        </w:rPr>
-        <w:t>, don’t worry! Get Atom</w:t>
-      </w:r>
-      <w:r>
-        <w:rPr>
-          <w:sz w:val="18"/>
-          <w:szCs w:val="18"/>
-        </w:rPr>
-        <w:t xml:space="preserve"> now, and we’ll talk about it in Unit IV.</w:t>
-      </w:r>
+      </w:pPr>
     </w:p>
     <w:p>
       <w:pPr>
@@ -6913,7 +6797,7 @@
         <w:t xml:space="preserve">Tu </w:t>
       </w:r>
       <w:r>
-        <w:t>9/8</w:t>
+        <w:t>2/2</w:t>
       </w:r>
       <w:r>
         <w:tab/>
@@ -6928,7 +6812,10 @@
         <w:t xml:space="preserve">Th </w:t>
       </w:r>
       <w:r>
-        <w:t>9/10</w:t>
+        <w:t>2/4</w:t>
+      </w:r>
+      <w:r>
+        <w:tab/>
       </w:r>
       <w:r>
         <w:tab/>
@@ -6940,7 +6827,10 @@
         <w:t xml:space="preserve">Tu </w:t>
       </w:r>
       <w:r>
-        <w:t>9/15</w:t>
+        <w:t>2/9</w:t>
+      </w:r>
+      <w:r>
+        <w:tab/>
       </w:r>
       <w:r>
         <w:tab/>
@@ -6958,7 +6848,7 @@
         <w:t xml:space="preserve">Sun </w:t>
       </w:r>
       <w:r>
-        <w:t>9/20</w:t>
+        <w:t>2/14</w:t>
       </w:r>
       <w:r>
         <w:tab/>
@@ -6975,7 +6865,10 @@
     </w:p>
     <w:p>
       <w:r>
-        <w:t>Tues 9/22</w:t>
+        <w:t xml:space="preserve">Tues </w:t>
+      </w:r>
+      <w:r>
+        <w:t>2/16</w:t>
       </w:r>
       <w:r>
         <w:tab/>
@@ -7029,10 +6922,7 @@
     </w:p>
     <w:p>
       <w:r>
-        <w:t xml:space="preserve">Tu </w:t>
-      </w:r>
-      <w:r>
-        <w:t>9/29</w:t>
+        <w:t>Th 2/25</w:t>
       </w:r>
       <w:r>
         <w:tab/>
@@ -7041,10 +6931,13 @@
     </w:p>
     <w:p>
       <w:r>
-        <w:t xml:space="preserve">Th </w:t>
-      </w:r>
-      <w:r>
-        <w:t>10/1</w:t>
+        <w:t>T</w:t>
+      </w:r>
+      <w:r>
+        <w:t>u 3/2</w:t>
+      </w:r>
+      <w:r>
+        <w:tab/>
       </w:r>
       <w:r>
         <w:t xml:space="preserve"> </w:t>
@@ -7056,24 +6949,30 @@
     </w:p>
     <w:p>
       <w:r>
-        <w:t xml:space="preserve">Tu </w:t>
-      </w:r>
-      <w:r>
-        <w:t>10/6</w:t>
+        <w:t>T</w:t>
+      </w:r>
+      <w:r>
+        <w:t>h</w:t>
+      </w:r>
+      <w:r>
+        <w:t xml:space="preserve"> </w:t>
+      </w:r>
+      <w:r>
+        <w:t>3/4</w:t>
       </w:r>
       <w:r>
         <w:tab/>
       </w:r>
       <w:r>
+        <w:tab/>
+      </w:r>
+      <w:r>
         <w:t>Visual argument full draft due</w:t>
       </w:r>
     </w:p>
     <w:p>
       <w:r>
-        <w:t xml:space="preserve">Sun </w:t>
-      </w:r>
-      <w:r>
-        <w:t>10/11</w:t>
+        <w:t>Th 3/11</w:t>
       </w:r>
       <w:r>
         <w:tab/>
@@ -7090,7 +6989,7 @@
     </w:p>
     <w:p>
       <w:r>
-        <w:t>Tues 10/13</w:t>
+        <w:t>Sun 3/14</w:t>
       </w:r>
       <w:r>
         <w:tab/>
@@ -7192,13 +7091,7 @@
         <w:t xml:space="preserve">Tu </w:t>
       </w:r>
       <w:r>
-        <w:t>10</w:t>
-      </w:r>
-      <w:r>
-        <w:t>/</w:t>
-      </w:r>
-      <w:r>
-        <w:t>27</w:t>
+        <w:t>3/23</w:t>
       </w:r>
       <w:r>
         <w:tab/>
@@ -7207,22 +7100,7 @@
     </w:p>
     <w:p>
       <w:r>
-        <w:t>T</w:t>
-      </w:r>
-      <w:r>
-        <w:t>h</w:t>
-      </w:r>
-      <w:r>
-        <w:t xml:space="preserve"> </w:t>
-      </w:r>
-      <w:r>
-        <w:t>10</w:t>
-      </w:r>
-      <w:r>
-        <w:t>/</w:t>
-      </w:r>
-      <w:r>
-        <w:t>29</w:t>
+        <w:t>Tu 3/30</w:t>
       </w:r>
       <w:r>
         <w:tab/>
@@ -7234,18 +7112,15 @@
         <w:t xml:space="preserve">Tu </w:t>
       </w:r>
       <w:r>
-        <w:t>11</w:t>
-      </w:r>
-      <w:r>
-        <w:t>/</w:t>
-      </w:r>
-      <w:r>
-        <w:t>3</w:t>
+        <w:t>4/6</w:t>
       </w:r>
       <w:r>
         <w:tab/>
       </w:r>
       <w:r>
+        <w:tab/>
+      </w:r>
+      <w:r>
         <w:t>Web portfolio full draft due</w:t>
       </w:r>
     </w:p>
@@ -7257,13 +7132,7 @@
         <w:t xml:space="preserve"> </w:t>
       </w:r>
       <w:r>
-        <w:t>11</w:t>
-      </w:r>
-      <w:r>
-        <w:t>/</w:t>
-      </w:r>
-      <w:r>
-        <w:t>8</w:t>
+        <w:t>4/11</w:t>
       </w:r>
       <w:r>
         <w:tab/>
@@ -7280,7 +7149,10 @@
     </w:p>
     <w:p>
       <w:r>
-        <w:t>Tues 11/10</w:t>
+        <w:t xml:space="preserve">Tues </w:t>
+      </w:r>
+      <w:r>
+        <w:t>4/13</w:t>
       </w:r>
       <w:r>
         <w:tab/>
@@ -7294,7 +7166,6 @@
       </w:pPr>
       <w:bookmarkStart w:id="21" w:name="_Toc48120469"/>
       <w:r>
-        <w:lastRenderedPageBreak/>
         <w:t xml:space="preserve">Unit V: </w:t>
       </w:r>
       <w:r>
@@ -7318,13 +7189,7 @@
         <w:t xml:space="preserve">Th </w:t>
       </w:r>
       <w:r>
-        <w:t>11</w:t>
-      </w:r>
-      <w:r>
-        <w:t>/1</w:t>
-      </w:r>
-      <w:r>
-        <w:t>9</w:t>
+        <w:t>4/22</w:t>
       </w:r>
       <w:r>
         <w:tab/>
@@ -7335,7 +7200,7 @@
       <w:pPr>
         <w:pStyle w:val="Heading1"/>
         <w:sectPr>
-          <w:headerReference w:type="default" r:id="rId25"/>
+          <w:headerReference w:type="default" r:id="rId26"/>
           <w:pgSz w:w="12240" w:h="15840"/>
           <w:pgMar w:top="1296" w:right="1440" w:bottom="1296" w:left="1440" w:header="720" w:footer="720" w:gutter="0"/>
           <w:cols w:space="720"/>
@@ -13132,8 +12997,8 @@
       </w:r>
     </w:p>
     <w:sectPr>
-      <w:headerReference w:type="default" r:id="rId26"/>
-      <w:headerReference w:type="first" r:id="rId27"/>
+      <w:headerReference w:type="default" r:id="rId27"/>
+      <w:headerReference w:type="first" r:id="rId28"/>
       <w:pgSz w:w="12240" w:h="15840"/>
       <w:pgMar w:top="1296" w:right="1440" w:bottom="1296" w:left="1440" w:header="720" w:footer="720" w:gutter="0"/>
       <w:cols w:space="720"/>
@@ -17605,7 +17470,7 @@
         <w:sz w:val="20"/>
       </w:rPr>
     </w:lvl>
-    <w:lvl w:ilvl="2" w:tentative="1">
+    <w:lvl w:ilvl="2">
       <w:start w:val="1"/>
       <w:numFmt w:val="bullet"/>
       <w:lvlText w:val=""/>

</xml_diff>

<commit_message>
fix days of the week in early schedule
</commit_message>
<xml_diff>
--- a/uploads/miller--syllabus-with-grading-contract--composing-digital-media--2021spring.docx
+++ b/uploads/miller--syllabus-with-grading-contract--composing-digital-media--2021spring.docx
@@ -5755,7 +5755,7 @@
         <w:rPr>
           <w:sz w:val="22"/>
         </w:rPr>
-        <w:t>Thursday</w:t>
+        <w:t>Tuesday</w:t>
       </w:r>
       <w:r>
         <w:rPr>
@@ -6198,7 +6198,7 @@
         <w:rPr>
           <w:sz w:val="22"/>
         </w:rPr>
-        <w:t>Tuesday</w:t>
+        <w:t>Thursday</w:t>
       </w:r>
       <w:r>
         <w:rPr>
@@ -6430,7 +6430,7 @@
         <w:rPr>
           <w:sz w:val="22"/>
         </w:rPr>
-        <w:t>Thursday</w:t>
+        <w:t>Tuesday</w:t>
       </w:r>
       <w:r>
         <w:rPr>

</xml_diff>